<commit_message>
PDF w the documentation finished
</commit_message>
<xml_diff>
--- a/docs/Hoja de Trabajo 3 Estructuras de Datos.docx
+++ b/docs/Hoja de Trabajo 3 Estructuras de Datos.docx
@@ -121,6 +121,15 @@
           <w:lang w:val="es-GT"/>
         </w:rPr>
       </w:pPr>
+      <w:r>
+        <w:rPr>
+          <w:rFonts w:ascii="Helvetica" w:hAnsi="Helvetica" w:cs="Helvetica"/>
+          <w:color w:val="000000"/>
+          <w:kern w:val="0"/>
+          <w:lang w:val="es-GT"/>
+        </w:rPr>
+        <w:t>System.nanoTime()</w:t>
+      </w:r>
     </w:p>
     <w:p>
       <w:pPr>

</xml_diff>